<commit_message>
Motor driving eingebaut. CommandExecutor zu robert hinzugefuegt
</commit_message>
<xml_diff>
--- a/Wiki/Reinstall Stino.docx
+++ b/Wiki/Reinstall Stino.docx
@@ -5,33 +5,27 @@
     <w:p>
       <w:pPr>
         <w:pStyle w:val="Titel"/>
-      </w:pPr>
-      <w:r>
-        <w:t>Re-</w:t>
-      </w:r>
-      <w:proofErr w:type="spellStart"/>
-      <w:r>
-        <w:t>install</w:t>
-      </w:r>
-      <w:proofErr w:type="spellEnd"/>
-      <w:r>
-        <w:t xml:space="preserve"> „</w:t>
-      </w:r>
-      <w:proofErr w:type="spellStart"/>
-      <w:r>
-        <w:t>Stino</w:t>
-      </w:r>
-      <w:proofErr w:type="spellEnd"/>
-      <w:r>
-        <w:t xml:space="preserve">“ </w:t>
-      </w:r>
-      <w:proofErr w:type="spellStart"/>
-      <w:r>
-        <w:t>Arduino-Like</w:t>
-      </w:r>
-      <w:proofErr w:type="spellEnd"/>
-      <w:r>
-        <w:t xml:space="preserve"> DIE</w:t>
+        <w:rPr>
+          <w:lang w:val="en-GB"/>
+        </w:rPr>
+      </w:pPr>
+      <w:r>
+        <w:rPr>
+          <w:lang w:val="en-GB"/>
+        </w:rPr>
+        <w:t>Re-install „Stino“ Arduino-Like I</w:t>
+      </w:r>
+      <w:r>
+        <w:rPr>
+          <w:lang w:val="en-GB"/>
+        </w:rPr>
+        <w:t>D</w:t>
+      </w:r>
+      <w:r>
+        <w:rPr>
+          <w:lang w:val="en-GB"/>
+        </w:rPr>
+        <w:t>E</w:t>
       </w:r>
     </w:p>
     <w:p>
@@ -42,13 +36,8 @@
           <w:numId w:val="1"/>
         </w:numPr>
       </w:pPr>
-      <w:proofErr w:type="spellStart"/>
-      <w:r>
-        <w:t>Uninstall</w:t>
-      </w:r>
-      <w:proofErr w:type="spellEnd"/>
-      <w:r>
-        <w:t xml:space="preserve"> Package in Sublime:</w:t>
+      <w:r>
+        <w:t>Uninstall Package in Sublime:</w:t>
       </w:r>
     </w:p>
     <w:p>
@@ -58,28 +47,16 @@
           <w:ilvl w:val="1"/>
           <w:numId w:val="1"/>
         </w:numPr>
-      </w:pPr>
-      <w:proofErr w:type="spellStart"/>
-      <w:r>
-        <w:t>Strg+Shift+P</w:t>
-      </w:r>
-      <w:proofErr w:type="spellEnd"/>
-      <w:r>
-        <w:t xml:space="preserve"> </w:t>
-      </w:r>
-      <w:proofErr w:type="spellStart"/>
-      <w:r>
-        <w:t>for</w:t>
-      </w:r>
-      <w:proofErr w:type="spellEnd"/>
-      <w:r>
-        <w:t xml:space="preserve"> Package </w:t>
-      </w:r>
-      <w:proofErr w:type="spellStart"/>
-      <w:r>
-        <w:t>Control</w:t>
-      </w:r>
-      <w:proofErr w:type="spellEnd"/>
+        <w:rPr>
+          <w:lang w:val="en-GB"/>
+        </w:rPr>
+      </w:pPr>
+      <w:r>
+        <w:rPr>
+          <w:lang w:val="en-GB"/>
+        </w:rPr>
+        <w:t>Strg+Shift+P for Package Control</w:t>
+      </w:r>
     </w:p>
     <w:p>
       <w:pPr>
@@ -101,21 +78,16 @@
           <w:numId w:val="1"/>
         </w:numPr>
       </w:pPr>
-      <w:proofErr w:type="spellStart"/>
-      <w:r>
-        <w:t>Arduino</w:t>
-      </w:r>
-      <w:proofErr w:type="spellEnd"/>
-      <w:r>
-        <w:t xml:space="preserve"> </w:t>
-      </w:r>
-      <w:proofErr w:type="spellStart"/>
-      <w:r>
-        <w:t>like</w:t>
-      </w:r>
-      <w:proofErr w:type="spellEnd"/>
-      <w:r>
-        <w:t xml:space="preserve"> DIE</w:t>
+      <w:r>
+        <w:t>Arduino like I</w:t>
+      </w:r>
+      <w:r>
+        <w:t>D</w:t>
+      </w:r>
+      <w:bookmarkStart w:id="0" w:name="_GoBack"/>
+      <w:bookmarkEnd w:id="0"/>
+      <w:r>
+        <w:t>E</w:t>
       </w:r>
     </w:p>
     <w:p>
@@ -126,29 +98,8 @@
           <w:numId w:val="1"/>
         </w:numPr>
       </w:pPr>
-      <w:proofErr w:type="spellStart"/>
-      <w:r>
-        <w:t>Install</w:t>
-      </w:r>
-      <w:proofErr w:type="spellEnd"/>
-      <w:r>
-        <w:t xml:space="preserve"> </w:t>
-      </w:r>
-      <w:proofErr w:type="spellStart"/>
-      <w:r>
-        <w:t>Arduino</w:t>
-      </w:r>
-      <w:proofErr w:type="spellEnd"/>
-      <w:r>
-        <w:t xml:space="preserve"> </w:t>
-      </w:r>
-      <w:proofErr w:type="spellStart"/>
-      <w:r>
-        <w:t>like</w:t>
-      </w:r>
-      <w:proofErr w:type="spellEnd"/>
-      <w:r>
-        <w:t xml:space="preserve"> IDE</w:t>
+      <w:r>
+        <w:t>Install Arduino like IDE</w:t>
       </w:r>
     </w:p>
     <w:p>
@@ -158,28 +109,16 @@
           <w:ilvl w:val="1"/>
           <w:numId w:val="1"/>
         </w:numPr>
-      </w:pPr>
-      <w:proofErr w:type="spellStart"/>
-      <w:r>
-        <w:t>Strg+Shift+P</w:t>
-      </w:r>
-      <w:proofErr w:type="spellEnd"/>
-      <w:r>
-        <w:t xml:space="preserve"> </w:t>
-      </w:r>
-      <w:proofErr w:type="spellStart"/>
-      <w:r>
-        <w:t>for</w:t>
-      </w:r>
-      <w:proofErr w:type="spellEnd"/>
-      <w:r>
-        <w:t xml:space="preserve"> Package </w:t>
-      </w:r>
-      <w:proofErr w:type="spellStart"/>
-      <w:r>
-        <w:t>Control</w:t>
-      </w:r>
-      <w:proofErr w:type="spellEnd"/>
+        <w:rPr>
+          <w:lang w:val="en-GB"/>
+        </w:rPr>
+      </w:pPr>
+      <w:r>
+        <w:rPr>
+          <w:lang w:val="en-GB"/>
+        </w:rPr>
+        <w:t>Strg+Shift+P for Package Control</w:t>
+      </w:r>
     </w:p>
     <w:p>
       <w:pPr>
@@ -189,13 +128,8 @@
           <w:numId w:val="1"/>
         </w:numPr>
       </w:pPr>
-      <w:proofErr w:type="spellStart"/>
-      <w:r>
-        <w:t>Install</w:t>
-      </w:r>
-      <w:proofErr w:type="spellEnd"/>
-      <w:r>
-        <w:t xml:space="preserve"> Package</w:t>
+      <w:r>
+        <w:t>Install Package</w:t>
       </w:r>
     </w:p>
     <w:p>
@@ -206,24 +140,8 @@
           <w:numId w:val="1"/>
         </w:numPr>
       </w:pPr>
-      <w:proofErr w:type="spellStart"/>
-      <w:r>
-        <w:t>Arduino</w:t>
-      </w:r>
-      <w:proofErr w:type="spellEnd"/>
-      <w:r>
-        <w:t xml:space="preserve"> </w:t>
-      </w:r>
-      <w:proofErr w:type="spellStart"/>
-      <w:r>
-        <w:t>like</w:t>
-      </w:r>
-      <w:proofErr w:type="spellEnd"/>
-      <w:r>
-        <w:t xml:space="preserve"> </w:t>
-      </w:r>
-      <w:r>
-        <w:t>DIE</w:t>
+      <w:r>
+        <w:t>Arduino like DIE</w:t>
       </w:r>
     </w:p>
     <w:p>
@@ -234,13 +152,8 @@
           <w:numId w:val="1"/>
         </w:numPr>
       </w:pPr>
-      <w:proofErr w:type="spellStart"/>
-      <w:r>
-        <w:t>Restart</w:t>
-      </w:r>
-      <w:proofErr w:type="spellEnd"/>
-      <w:r>
-        <w:t xml:space="preserve"> Sublime</w:t>
+      <w:r>
+        <w:t>Restart Sublime</w:t>
       </w:r>
     </w:p>
     <w:p>
@@ -250,30 +163,15 @@
           <w:ilvl w:val="0"/>
           <w:numId w:val="1"/>
         </w:numPr>
-      </w:pPr>
-      <w:proofErr w:type="spellStart"/>
-      <w:r>
-        <w:t>Arduino</w:t>
-      </w:r>
-      <w:proofErr w:type="spellEnd"/>
-      <w:r>
-        <w:t>-&gt;</w:t>
-      </w:r>
-      <w:proofErr w:type="spellStart"/>
-      <w:r>
-        <w:t>Arduino</w:t>
-      </w:r>
-      <w:proofErr w:type="spellEnd"/>
-      <w:r>
-        <w:t xml:space="preserve"> AVR Board-&gt;[</w:t>
-      </w:r>
-      <w:proofErr w:type="spellStart"/>
-      <w:r>
-        <w:t>select</w:t>
-      </w:r>
-      <w:proofErr w:type="spellEnd"/>
-      <w:r>
-        <w:t>]</w:t>
+        <w:rPr>
+          <w:lang w:val="en-GB"/>
+        </w:rPr>
+      </w:pPr>
+      <w:r>
+        <w:rPr>
+          <w:lang w:val="en-GB"/>
+        </w:rPr>
+        <w:t>Arduino-&gt;Arduino AVR Board-&gt;[select]</w:t>
       </w:r>
     </w:p>
     <w:p>
@@ -284,37 +182,9 @@
           <w:numId w:val="1"/>
         </w:numPr>
       </w:pPr>
-      <w:proofErr w:type="spellStart"/>
-      <w:r>
-        <w:t>Arduino</w:t>
-      </w:r>
-      <w:proofErr w:type="spellEnd"/>
-      <w:r>
-        <w:t>-&gt;</w:t>
-      </w:r>
-      <w:proofErr w:type="spellStart"/>
-      <w:r>
-        <w:t>Preferences</w:t>
-      </w:r>
-      <w:proofErr w:type="spellEnd"/>
-      <w:r>
-        <w:t xml:space="preserve">: </w:t>
-      </w:r>
-      <w:proofErr w:type="spellStart"/>
-      <w:r>
-        <w:t>set</w:t>
-      </w:r>
-      <w:proofErr w:type="spellEnd"/>
-      <w:r>
-        <w:t xml:space="preserve"> </w:t>
-      </w:r>
-      <w:proofErr w:type="spellStart"/>
-      <w:r>
-        <w:t>settings</w:t>
-      </w:r>
-      <w:bookmarkStart w:id="0" w:name="_GoBack"/>
-      <w:bookmarkEnd w:id="0"/>
-      <w:proofErr w:type="spellEnd"/>
+      <w:r>
+        <w:t>Arduino-&gt;Preferences: set settings</w:t>
+      </w:r>
     </w:p>
     <w:p>
       <w:pPr>

</xml_diff>